<commit_message>
Extended the texts about the two web applications.
</commit_message>
<xml_diff>
--- a/task-1/richard-fussenegger-task-1.docx
+++ b/task-1/richard-fussenegger-task-1.docx
@@ -13,6 +13,9 @@
     <w:p>
       <w:pPr>
         <w:pStyle w:val="KeinLeerraum"/>
+        <w:rPr>
+          <w:lang w:val="en-US"/>
+        </w:rPr>
       </w:pPr>
       <w:r>
         <w:t xml:space="preserve">Um über </w:t>
@@ -24,13 +27,7 @@
         <w:t>skalierbare Web-Architekturen</w:t>
       </w:r>
       <w:r>
-        <w:t xml:space="preserve"> spr</w:t>
-      </w:r>
-      <w:r>
-        <w:t>e</w:t>
-      </w:r>
-      <w:r>
-        <w:t>chen zu können</w:t>
+        <w:t xml:space="preserve"> sprechen zu können</w:t>
       </w:r>
       <w:r>
         <w:t>,</w:t>
@@ -42,67 +39,86 @@
         <w:rPr>
           <w:i/>
         </w:rPr>
-        <w:t>Skalie</w:t>
+        <w:t>Skalierbarkeit</w:t>
+      </w:r>
+      <w:r>
+        <w:t xml:space="preserve"> allgemein bedeutet. Skalierbarkeit beschreibt wie die Lei</w:t>
+      </w:r>
+      <w:r>
+        <w:t>s</w:t>
+      </w:r>
+      <w:r>
+        <w:t>tung eines Softwaresystems durch Hinzufügen von Re</w:t>
+      </w:r>
+      <w:r>
+        <w:t>s</w:t>
+      </w:r>
+      <w:r>
+        <w:t>sourcen und/oder weiterer Knoten (Rechner) gesteigert werden ka</w:t>
+      </w:r>
+      <w:r>
+        <w:t xml:space="preserve">nn. </w:t>
+      </w:r>
+      <w:r>
+        <w:rPr>
+          <w:lang w:val="en-US"/>
+        </w:rPr>
+        <w:t xml:space="preserve">Die Definition </w:t>
+      </w:r>
+      <w:proofErr w:type="spellStart"/>
+      <w:r>
+        <w:rPr>
+          <w:lang w:val="en-US"/>
+        </w:rPr>
+        <w:t>durch</w:t>
+      </w:r>
+      <w:proofErr w:type="spellEnd"/>
+      <w:r>
+        <w:rPr>
+          <w:lang w:val="en-US"/>
+        </w:rPr>
+        <w:t xml:space="preserve"> </w:t>
       </w:r>
       <w:r>
         <w:rPr>
           <w:i/>
+          <w:lang w:val="en-US"/>
+        </w:rPr>
+        <w:t>The Linux Info</w:t>
+      </w:r>
+      <w:r>
+        <w:rPr>
+          <w:i/>
+          <w:lang w:val="en-US"/>
         </w:rPr>
         <w:t>r</w:t>
       </w:r>
       <w:r>
         <w:rPr>
           <w:i/>
-        </w:rPr>
-        <w:t>barkeit</w:t>
-      </w:r>
-      <w:r>
-        <w:t xml:space="preserve"> allgemein bedeutet. Skalierbarkeit beschreibt wie die Lei</w:t>
-      </w:r>
-      <w:r>
-        <w:t>s</w:t>
-      </w:r>
-      <w:r>
-        <w:t>tung eines Softwaresystems durch Hinzufügen von Re</w:t>
-      </w:r>
-      <w:r>
-        <w:t>s</w:t>
-      </w:r>
-      <w:r>
-        <w:t>sourcen und/oder weiterer Knoten (Rechner) gesteigert werden ka</w:t>
-      </w:r>
-      <w:r>
-        <w:t xml:space="preserve">nn. </w:t>
-      </w:r>
-      <w:r>
-        <w:t xml:space="preserve">Die Definition durch </w:t>
-      </w:r>
-      <w:r>
-        <w:rPr>
-          <w:i/>
-        </w:rPr>
-        <w:t>The Linux Informat</w:t>
-      </w:r>
-      <w:r>
-        <w:rPr>
-          <w:i/>
-        </w:rPr>
-        <w:t>i</w:t>
-      </w:r>
-      <w:r>
-        <w:rPr>
-          <w:i/>
-        </w:rPr>
-        <w:t xml:space="preserve">on Project </w:t>
-      </w:r>
-      <w:r>
-        <w:t>(</w:t>
-      </w:r>
-      <w:r>
-        <w:t>LINFO</w:t>
-      </w:r>
-      <w:r>
-        <w:t>) lautet:</w:t>
+          <w:lang w:val="en-US"/>
+        </w:rPr>
+        <w:t xml:space="preserve">mation Project </w:t>
+      </w:r>
+      <w:r>
+        <w:rPr>
+          <w:lang w:val="en-US"/>
+        </w:rPr>
+        <w:t xml:space="preserve">(LINFO) </w:t>
+      </w:r>
+      <w:proofErr w:type="spellStart"/>
+      <w:r>
+        <w:rPr>
+          <w:lang w:val="en-US"/>
+        </w:rPr>
+        <w:t>lautet</w:t>
+      </w:r>
+      <w:proofErr w:type="spellEnd"/>
+      <w:r>
+        <w:rPr>
+          <w:lang w:val="en-US"/>
+        </w:rPr>
+        <w:t>:</w:t>
       </w:r>
     </w:p>
     <w:p>
@@ -129,6 +145,11 @@
           <w:id w:val="-1760368036"/>
           <w:citation/>
         </w:sdtPr>
+        <w:sdtEndPr>
+          <w:rPr>
+            <w:rStyle w:val="Hervorhebung"/>
+          </w:rPr>
+        </w:sdtEndPr>
         <w:sdtContent>
           <w:r>
             <w:rPr>
@@ -160,7 +181,6 @@
           <w:r>
             <w:rPr>
               <w:noProof/>
-              <w:lang w:val="en-US"/>
             </w:rPr>
             <w:t>(The Linux Information Project (LINFO) 2006)</w:t>
           </w:r>
@@ -212,13 +232,7 @@
         <w:t>Es</w:t>
       </w:r>
       <w:r>
-        <w:t xml:space="preserve"> existieren zwei Methoden zur Lei</w:t>
-      </w:r>
-      <w:r>
-        <w:t>s</w:t>
-      </w:r>
-      <w:r>
-        <w:t>tungssteigerung</w:t>
+        <w:t xml:space="preserve"> existieren zwei Methoden zur Leistungssteigerung</w:t>
       </w:r>
       <w:r>
         <w:t>, jede Methode besitzt Vor- und Nachteile</w:t>
@@ -280,25 +294,13 @@
         <w:t>G</w:t>
       </w:r>
       <w:r>
-        <w:t>roßer Vorteil der vertikalen Skalierung ist die Tatsache, dass an der Software keinerlei Veränderungen vorgenommen werden müssen. Der grö</w:t>
-      </w:r>
-      <w:r>
-        <w:t>ß</w:t>
-      </w:r>
-      <w:r>
-        <w:t>te Nachteil sind die hohen Kosten und die Tatsache, dass sehr schnell ein Limit erreicht wird, da Hardwareleistung nicht in die U</w:t>
+        <w:t>roßer Vorteil der vertikalen Skalierung ist die Tatsache, dass an der Software keinerlei Veränderungen vorgenommen werden müssen. Der größte Nachteil sind die hohen Kosten und die Tatsache, dass sehr schnell ein Limit erreicht wird, da Hardwareleistung nicht in die U</w:t>
       </w:r>
       <w:r>
         <w:t>n</w:t>
       </w:r>
       <w:r>
-        <w:t>endlichkeit reicht (auch wenn sie sich ständig weiter entw</w:t>
-      </w:r>
-      <w:r>
-        <w:t>i</w:t>
-      </w:r>
-      <w:r>
-        <w:t>ckelt).</w:t>
+        <w:t>endlichkeit reicht (auch wenn sie sich ständig weiter entwickelt).</w:t>
       </w:r>
     </w:p>
     <w:p>
@@ -338,19 +340,7 @@
         <w:t>)</w:t>
       </w:r>
       <w:r>
-        <w:t xml:space="preserve"> – Die Lei</w:t>
-      </w:r>
-      <w:r>
-        <w:t>s</w:t>
-      </w:r>
-      <w:r>
-        <w:t>tung des bestehenden Systems wird durch Hinz</w:t>
-      </w:r>
-      <w:r>
-        <w:t>u</w:t>
-      </w:r>
-      <w:r>
-        <w:t xml:space="preserve">fügen von Knoten (weiteren Rechnern) gesteigert. </w:t>
+        <w:t xml:space="preserve"> – Die Leistung des bestehenden Systems wird durch Hinzufügen von Knoten (weiteren Rechnern) gesteigert. </w:t>
       </w:r>
       <w:r>
         <w:t>Großer Vo</w:t>
@@ -374,13 +364,7 @@
         <w:t>m</w:t>
       </w:r>
       <w:r>
-        <w:t>mun</w:t>
-      </w:r>
-      <w:r>
-        <w:t>i</w:t>
-      </w:r>
-      <w:r>
-        <w:t>zieren müssen. Dies wiederum führt auch dazu, dass das Netzwerk zwischen den verschiedenen Kn</w:t>
+        <w:t>munizieren müssen. Dies wiederum führt auch dazu, dass das Netzwerk zwischen den verschiedenen Kn</w:t>
       </w:r>
       <w:r>
         <w:t>o</w:t>
@@ -449,6 +433,7 @@
           <w:id w:val="-1452245492"/>
           <w:citation/>
         </w:sdtPr>
+        <w:sdtEndPr/>
         <w:sdtContent>
           <w:r>
             <w:fldChar w:fldCharType="begin"/>
@@ -767,6 +752,7 @@
           <w:id w:val="-944221383"/>
           <w:citation/>
         </w:sdtPr>
+        <w:sdtEndPr/>
         <w:sdtContent>
           <w:r>
             <w:fldChar w:fldCharType="begin"/>
@@ -799,6 +785,7 @@
           <w:id w:val="-1688602224"/>
           <w:citation/>
         </w:sdtPr>
+        <w:sdtEndPr/>
         <w:sdtContent>
           <w:r>
             <w:fldChar w:fldCharType="begin"/>
@@ -997,13 +984,7 @@
         <w:t>]</w:t>
       </w:r>
       <w:r>
-        <w:t xml:space="preserve"> gearbeitet. Die Webs</w:t>
-      </w:r>
-      <w:r>
-        <w:t>i</w:t>
-      </w:r>
-      <w:r>
-        <w:t xml:space="preserve">te ist </w:t>
+        <w:t xml:space="preserve"> gearbeitet. Die Website ist </w:t>
       </w:r>
       <w:r>
         <w:rPr>
@@ -1012,13 +993,7 @@
         <w:t>nicht</w:t>
       </w:r>
       <w:r>
-        <w:t xml:space="preserve"> von mir umgesetzt worden, ich habe lediglich daran wä</w:t>
-      </w:r>
-      <w:r>
-        <w:t>h</w:t>
-      </w:r>
-      <w:r>
-        <w:t>rend meines Praktikums gearbeitet.</w:t>
+        <w:t xml:space="preserve"> von mir umgesetzt worden, ich habe lediglich daran während meines Praktikums gearbeitet.</w:t>
       </w:r>
     </w:p>
     <w:p>
@@ -1071,6 +1046,18 @@
         </w:numPr>
       </w:pPr>
       <w:r>
+        <w:t>PHP APC als OPC-Cache</w:t>
+      </w:r>
+    </w:p>
+    <w:p>
+      <w:pPr>
+        <w:pStyle w:val="KeinLeerraum"/>
+        <w:numPr>
+          <w:ilvl w:val="0"/>
+          <w:numId w:val="10"/>
+        </w:numPr>
+      </w:pPr>
+      <w:r>
         <w:t xml:space="preserve">PHP 5.3.3 via </w:t>
       </w:r>
       <w:proofErr w:type="spellStart"/>
@@ -1261,48 +1248,42 @@
         <w:t>r</w:t>
       </w:r>
       <w:r>
-        <w:t xml:space="preserve">feld gesorgt worden. Der Einsatz von </w:t>
-      </w:r>
-      <w:proofErr w:type="gramStart"/>
-      <w:r>
-        <w:t>Apache</w:t>
-      </w:r>
-      <w:proofErr w:type="gramEnd"/>
-      <w:r>
-        <w:t xml:space="preserve"> als Webse</w:t>
-      </w:r>
-      <w:r>
-        <w:t>r</w:t>
-      </w:r>
-      <w:r>
-        <w:t xml:space="preserve">ver, </w:t>
-      </w:r>
-      <w:proofErr w:type="spellStart"/>
-      <w:r>
-        <w:rPr>
-          <w:rFonts w:ascii="Courier New" w:hAnsi="Courier New" w:cs="Courier New"/>
-          <w:sz w:val="18"/>
-          <w:szCs w:val="18"/>
-        </w:rPr>
-        <w:t>mod_php</w:t>
-      </w:r>
-      <w:proofErr w:type="spellEnd"/>
-      <w:r>
-        <w:t xml:space="preserve"> als PHP-Prozessverwaltung und TYPO3 ist jedoch sehr schlecht für die Skalierbarkeit. 100 × mehr tägliche Zugriffe sollte der Server gerade noch vertragen, 100 × mehr Zugriffe pro Sekunde dürften jedoch bereits ein Problem darstellen. Dasselbe gilt für 10.000 × mehr Zugriffe pro Tag. 10.000 × mehr Zugriffe pro Sekunde kann der Server nicht verarbeiten da hier das C10K-Problem zum Tragen kommt. </w:t>
+        <w:t>feld gesorgt worden.</w:t>
+      </w:r>
+    </w:p>
+    <w:p>
+      <w:pPr>
+        <w:pStyle w:val="KeinLeerraum"/>
+      </w:pPr>
+      <w:r>
+        <w:t xml:space="preserve">Die genaue Anzahl an Zugriffen ist mir nicht bekannt, die folgenden Aussagen sind entsprechend Schätzungen von mir und entbehren jeglicher messbarer Grundlagen. </w:t>
+      </w:r>
+      <w:r>
+        <w:t>100 × mehr tägliche Zugriffe sollte der Server gerade noch vertragen, 100 × mehr Zugriffe pro Sekunde dürften j</w:t>
+      </w:r>
+      <w:r>
+        <w:t>e</w:t>
+      </w:r>
+      <w:r>
+        <w:t>doch bereits ein Problem darstellen. Dasselbe gilt für 10.000 × mehr Zugriffe pro Tag. 10.000 × mehr Zugriffe pro S</w:t>
+      </w:r>
+      <w:r>
+        <w:t>e</w:t>
+      </w:r>
+      <w:r>
+        <w:t xml:space="preserve">kunde kann der Server nicht verarbeiten da hier das C10K-Problem zum Tragen kommt. </w:t>
       </w:r>
       <w:sdt>
         <w:sdtPr>
           <w:id w:val="-600573008"/>
           <w:citation/>
         </w:sdtPr>
+        <w:sdtEndPr/>
         <w:sdtContent>
           <w:r>
             <w:fldChar w:fldCharType="begin"/>
           </w:r>
           <w:r>
-            <w:rPr>
-              <w:lang w:val="en-US"/>
-            </w:rPr>
             <w:instrText xml:space="preserve"> CITATION Keg06 \l 1033 </w:instrText>
           </w:r>
           <w:r>
@@ -1311,7 +1292,6 @@
           <w:r>
             <w:rPr>
               <w:noProof/>
-              <w:lang w:val="en-US"/>
             </w:rPr>
             <w:t>(Kegel 2006)</w:t>
           </w:r>
@@ -1320,8 +1300,152 @@
           </w:r>
         </w:sdtContent>
       </w:sdt>
-      <w:r>
-        <w:t xml:space="preserve"> Der Apache Webserver ist einfach die falsche Software.</w:t>
+    </w:p>
+    <w:p>
+      <w:pPr>
+        <w:pStyle w:val="KeinLeerraum"/>
+      </w:pPr>
+      <w:r>
+        <w:t>Schlechte Skalierbarkeit ergibt sich bereits aus der A</w:t>
+      </w:r>
+      <w:r>
+        <w:t>r</w:t>
+      </w:r>
+      <w:r>
+        <w:t>chitektur der Applikation. Apache ist ein Webserver der sehr viele Funktionen bietet, außer den Standardfunkti</w:t>
+      </w:r>
+      <w:r>
+        <w:t>o</w:t>
+      </w:r>
+      <w:r>
+        <w:t xml:space="preserve">nen eines jeden Webservers benötigt die </w:t>
+      </w:r>
+      <w:proofErr w:type="spellStart"/>
+      <w:r>
+        <w:t>Omicron</w:t>
+      </w:r>
+      <w:proofErr w:type="spellEnd"/>
+      <w:r>
+        <w:t>-Website jedoch keine der Funktionen. In Sachen Perfo</w:t>
+      </w:r>
+      <w:r>
+        <w:t>r</w:t>
+      </w:r>
+      <w:r>
+        <w:t xml:space="preserve">mance ist der Apache das Schlusslicht </w:t>
+      </w:r>
+      <w:proofErr w:type="gramStart"/>
+      <w:r>
+        <w:t>aller bekannter</w:t>
+      </w:r>
+      <w:proofErr w:type="gramEnd"/>
+      <w:r>
+        <w:t xml:space="preserve"> Webserver. Der Einsatz von </w:t>
+      </w:r>
+      <w:proofErr w:type="spellStart"/>
+      <w:r>
+        <w:t>nginx</w:t>
+      </w:r>
+      <w:proofErr w:type="spellEnd"/>
+      <w:r>
+        <w:t xml:space="preserve"> oder </w:t>
+      </w:r>
+      <w:proofErr w:type="spellStart"/>
+      <w:r>
+        <w:t>lighttpd</w:t>
+      </w:r>
+      <w:proofErr w:type="spellEnd"/>
+      <w:r>
+        <w:t xml:space="preserve"> würde hier sofort sehr einfach Abhilfe schaffen. PHP über </w:t>
+      </w:r>
+      <w:proofErr w:type="spellStart"/>
+      <w:r>
+        <w:rPr>
+          <w:rFonts w:ascii="Courier New" w:hAnsi="Courier New" w:cs="Courier New"/>
+          <w:sz w:val="18"/>
+          <w:szCs w:val="18"/>
+        </w:rPr>
+        <w:t>mod_php</w:t>
+      </w:r>
+      <w:proofErr w:type="spellEnd"/>
+      <w:r>
+        <w:t xml:space="preserve"> anzusprechen ist ein weiteres großes Problem. Die Verwendung von </w:t>
+      </w:r>
+      <w:proofErr w:type="spellStart"/>
+      <w:r>
+        <w:t>php-fpm</w:t>
+      </w:r>
+      <w:proofErr w:type="spellEnd"/>
+      <w:r>
+        <w:t xml:space="preserve"> würde hier die Prozesse (Apache und PHP) entkoppeln und für eine enorme Lei</w:t>
+      </w:r>
+      <w:r>
+        <w:t>s</w:t>
+      </w:r>
+      <w:r>
+        <w:t>tungssteigerung sorgen. Ein anderes großes Problem stellt TYPO3 dar. Das CMS ist bekannt dafür sehr träge und langsam zu sein und eine Verteilung ist mehr oder wen</w:t>
+      </w:r>
+      <w:r>
+        <w:t>i</w:t>
+      </w:r>
+      <w:r>
+        <w:t>ger gar nicht möglich aufgrund des Aufbaus des CMS.</w:t>
+      </w:r>
+    </w:p>
+    <w:p>
+      <w:pPr>
+        <w:pStyle w:val="KeinLeerraum"/>
+      </w:pPr>
+      <w:r>
+        <w:t xml:space="preserve">Um die Skalierbarkeit zu verbessern müsste zuerst einmal die Software angepasst werden. Der Einsatz eines CMS ist oftmals bereits hinderlich wenn es um Verteilung geht, da sie nicht für die parallele Verarbeitung konzipiert werden und davon ausgehen, dass die Applikation auf einem Server läuft. Alle Anfragen müssen vom selben Server beantwortet werden insofern Sessions ins Spiel kommen. Natürlich gibt es auch hier Methoden diesem Umstand entgegen zu wirken, diese sind jedoch meist mit einem sehr hohen Verwaltungsaufwand verbunden. Dies würde sich für </w:t>
+      </w:r>
+      <w:proofErr w:type="spellStart"/>
+      <w:r>
+        <w:t>Omicron</w:t>
+      </w:r>
+      <w:proofErr w:type="spellEnd"/>
+      <w:r>
+        <w:t xml:space="preserve"> nicht rechnen. Eine eigens entw</w:t>
+      </w:r>
+      <w:r>
+        <w:t>i</w:t>
+      </w:r>
+      <w:r>
+        <w:t>ckelte, einfache Software wäre entsprechend die koste</w:t>
+      </w:r>
+      <w:r>
+        <w:t>n</w:t>
+      </w:r>
+      <w:r>
+        <w:t>günstigste Lösung. Danach müsste die Architektur ang</w:t>
+      </w:r>
+      <w:r>
+        <w:t>e</w:t>
+      </w:r>
+      <w:r>
+        <w:t xml:space="preserve">passt werden. Schnellerer Webserver, </w:t>
+      </w:r>
+      <w:proofErr w:type="spellStart"/>
+      <w:r>
+        <w:t>php-fpm</w:t>
+      </w:r>
+      <w:proofErr w:type="spellEnd"/>
+      <w:r>
+        <w:t xml:space="preserve"> als Pr</w:t>
+      </w:r>
+      <w:r>
+        <w:t>o</w:t>
+      </w:r>
+      <w:r>
+        <w:t xml:space="preserve">zessmanager und z. B. der Einsatz von </w:t>
+      </w:r>
+      <w:proofErr w:type="spellStart"/>
+      <w:r>
+        <w:t>CloudFlare</w:t>
+      </w:r>
+      <w:proofErr w:type="spellEnd"/>
+      <w:r>
+        <w:t xml:space="preserve"> als CDN und Proxy.</w:t>
       </w:r>
     </w:p>
     <w:p>
@@ -1329,6 +1453,7 @@
         <w:pStyle w:val="Titel"/>
       </w:pPr>
       <w:r>
+        <w:lastRenderedPageBreak/>
         <w:t>Bachelor 2</w:t>
       </w:r>
     </w:p>
@@ -1336,6 +1461,7 @@
       <w:pPr>
         <w:pStyle w:val="KeinLeerraum"/>
       </w:pPr>
+      <w:bookmarkStart w:id="0" w:name="_GoBack"/>
       <w:r>
         <w:t>In meiner zweiten Bachelorarbeit habe ich damit e</w:t>
       </w:r>
@@ -1355,13 +1481,7 @@
         <w:t xml:space="preserve">ger Hardware verarbeiten kann. </w:t>
       </w:r>
       <w:r>
-        <w:t>Der Au</w:t>
-      </w:r>
-      <w:r>
-        <w:t>f</w:t>
-      </w:r>
-      <w:r>
-        <w:t xml:space="preserve">bau </w:t>
+        <w:t xml:space="preserve">Der Aufbau </w:t>
       </w:r>
       <w:r>
         <w:t>war</w:t>
@@ -1567,6 +1687,7 @@
           <w:id w:val="-944920591"/>
           <w:citation/>
         </w:sdtPr>
+        <w:sdtEndPr/>
         <w:sdtContent>
           <w:r>
             <w:fldChar w:fldCharType="begin"/>
@@ -1622,7 +1743,7 @@
         <w:t>PHP APC als</w:t>
       </w:r>
       <w:r>
-        <w:t xml:space="preserve"> OPC-Cache für PHP</w:t>
+        <w:t xml:space="preserve"> OPC-Cache</w:t>
       </w:r>
     </w:p>
     <w:p>
@@ -1670,6 +1791,7 @@
           <w:numId w:val="11"/>
         </w:numPr>
         <w:spacing w:after="240"/>
+        <w:ind w:left="720" w:hanging="432"/>
       </w:pPr>
       <w:proofErr w:type="spellStart"/>
       <w:r>
@@ -1738,34 +1860,251 @@
         <w:pStyle w:val="KeinLeerraum"/>
       </w:pPr>
       <w:r>
+        <w:t>In de</w:t>
+      </w:r>
+      <w:r>
+        <w:t>r Arbeit beschreibe ich auch Möglichkeiten wie die Leistung weiter gesteigert werden kann. Die Archite</w:t>
+      </w:r>
+      <w:r>
+        <w:t>k</w:t>
+      </w:r>
+      <w:r>
+        <w:t xml:space="preserve">tur meines Masterprojektes </w:t>
+      </w:r>
+      <w:proofErr w:type="spellStart"/>
+      <w:r>
+        <w:t>MovLib</w:t>
+      </w:r>
+      <w:proofErr w:type="spellEnd"/>
+      <w:r>
+        <w:t xml:space="preserve"> basiert auf diesen Erfahrungen und dort werde ich gemeinsam mit meinen Teammitgliedern weiter eruieren wie die Leistung noch weiter gesteigert werden kann.</w:t>
+      </w:r>
+    </w:p>
+    <w:p>
+      <w:pPr>
+        <w:pStyle w:val="KeinLeerraum"/>
+      </w:pPr>
+      <w:r>
+        <w:t>Ausgehend von 10 Millionen Anfragen pro Tag und einer Zunahme um den Faktor 100 (also 1 Milliarde A</w:t>
+      </w:r>
+      <w:r>
+        <w:t>n</w:t>
+      </w:r>
+      <w:r>
+        <w:t xml:space="preserve">fragen pro Tag, </w:t>
+      </w:r>
+      <w:r>
+        <w:t>was</w:t>
+      </w:r>
+      <w:r>
+        <w:t xml:space="preserve"> circa der Anzahl an Anfragen pro Mon</w:t>
+      </w:r>
+      <w:r>
+        <w:t>at der deutschen Wikipedia entsprechen würde</w:t>
+      </w:r>
+      <w:sdt>
+        <w:sdtPr>
+          <w:id w:val="705918659"/>
+          <w:citation/>
+        </w:sdtPr>
+        <w:sdtContent>
+          <w:r>
+            <w:fldChar w:fldCharType="begin"/>
+          </w:r>
+          <w:r>
+            <w:instrText xml:space="preserve"> CITATION Wik13 \l 1033 </w:instrText>
+          </w:r>
+          <w:r>
+            <w:fldChar w:fldCharType="separate"/>
+          </w:r>
+          <w:r>
+            <w:rPr>
+              <w:noProof/>
+            </w:rPr>
+            <w:t xml:space="preserve"> (Wikimedia Analytics Team 2013)</w:t>
+          </w:r>
+          <w:r>
+            <w:fldChar w:fldCharType="end"/>
+          </w:r>
+        </w:sdtContent>
+      </w:sdt>
+      <w:r>
+        <w:t>) müssten erst gar keine Messungen durchgeführt werden, um zu wissen, dass der Server diese niemals beantworten könnte. Bei einem A</w:t>
+      </w:r>
+      <w:r>
+        <w:t>n</w:t>
+      </w:r>
+      <w:r>
+        <w:t>stieg um den Faktor 10.000 (also 100 Milliarden Anfragen pro Tag, im Vergleich: Facebook verarbeitet mehr als 1 Billion Anfragen pro Monat</w:t>
+      </w:r>
+      <w:sdt>
+        <w:sdtPr>
+          <w:id w:val="-1307318176"/>
+          <w:citation/>
+        </w:sdtPr>
+        <w:sdtContent>
+          <w:r>
+            <w:fldChar w:fldCharType="begin"/>
+          </w:r>
+          <w:r>
+            <w:instrText xml:space="preserve"> CITATION Ind11 \l 1033 </w:instrText>
+          </w:r>
+          <w:r>
+            <w:fldChar w:fldCharType="separate"/>
+          </w:r>
+          <w:r>
+            <w:rPr>
+              <w:noProof/>
+            </w:rPr>
+            <w:t xml:space="preserve"> (Indvik 2011)</w:t>
+          </w:r>
+          <w:r>
+            <w:fldChar w:fldCharType="end"/>
+          </w:r>
+        </w:sdtContent>
+      </w:sdt>
+      <w:r>
+        <w:t>) würde das Ganze natürlich noch fataler aussehen.</w:t>
+      </w:r>
+    </w:p>
+    <w:p>
+      <w:pPr>
+        <w:pStyle w:val="KeinLeerraum"/>
+      </w:pPr>
+      <w:r>
         <w:lastRenderedPageBreak/>
-        <w:t>In de</w:t>
-      </w:r>
-      <w:r>
-        <w:t>r Arbeit beschreibe ich auch Möglichkeiten wie die Leistung weiter gesteigert werden kann. Die Archite</w:t>
-      </w:r>
-      <w:r>
-        <w:t>k</w:t>
-      </w:r>
-      <w:r>
-        <w:t xml:space="preserve">tur meines Masterprojektes </w:t>
+        <w:t>Um mit dieser immensen Anzahl an Anfragen umg</w:t>
+      </w:r>
+      <w:r>
+        <w:t>e</w:t>
+      </w:r>
+      <w:r>
+        <w:t xml:space="preserve">hen zu können müssten Server um die den ganzen Globus zur Verfügung stehen, alle Daten müssten redundant zur Verfügung stehen und ein ausgeklügeltes </w:t>
       </w:r>
       <w:proofErr w:type="spellStart"/>
       <w:r>
-        <w:t>MovLib</w:t>
+        <w:t>Cachingsystem</w:t>
       </w:r>
       <w:proofErr w:type="spellEnd"/>
       <w:r>
-        <w:t xml:space="preserve"> basiert auf diesen Erfahrungen und dort werde ich gemeinsam mit meinen Teammitgliedern weiter eruieren wie die Leistung noch weiter gesteigert werden kann.</w:t>
-      </w:r>
-    </w:p>
-    <w:p>
-      <w:pPr>
-        <w:pStyle w:val="KeinLeerraum"/>
-      </w:pPr>
-      <w:bookmarkStart w:id="0" w:name="_GoBack"/>
-      <w:bookmarkEnd w:id="0"/>
-    </w:p>
+        <w:t xml:space="preserve"> müsste sicherstellen, dass so wenig Anfragen wie möglich überhaupt erst einen </w:t>
+      </w:r>
+      <w:r>
+        <w:t>Applikationsserver treffen (um die Last so gering wie möglich zu halten).</w:t>
+      </w:r>
+    </w:p>
+    <w:p>
+      <w:pPr>
+        <w:pStyle w:val="KeinLeerraum"/>
+      </w:pPr>
+      <w:r>
+        <w:t xml:space="preserve">Ein entscheidender Faktor beim Verarbeiten so vieler Anfragen ist die Art der Applikation. Facebook hat hier z. B. </w:t>
+      </w:r>
+      <w:proofErr w:type="gramStart"/>
+      <w:r>
+        <w:t>einen</w:t>
+      </w:r>
+      <w:proofErr w:type="gramEnd"/>
+      <w:r>
+        <w:t xml:space="preserve"> großen Nachteil gegenüber vieler anderer A</w:t>
+      </w:r>
+      <w:r>
+        <w:t>n</w:t>
+      </w:r>
+      <w:r>
+        <w:t xml:space="preserve">wendungen, da sie ständig mit Echtzeitdaten arbeiten müssen und Änderungen sofort global zur Verfügung stehen müssen. Ein sehr interessanter Artikel über die größten technischen Errungenschaften von Facebook wurde unlängst bei golem.de veröffentlicht: </w:t>
+      </w:r>
+      <w:hyperlink r:id="rId11" w:history="1">
+        <w:r>
+          <w:rPr>
+            <w:rStyle w:val="Hyperlink"/>
+          </w:rPr>
+          <w:t>www.golem.de/1301/97179</w:t>
+        </w:r>
+      </w:hyperlink>
+    </w:p>
+    <w:p>
+      <w:pPr>
+        <w:pStyle w:val="KeinLeerraum"/>
+      </w:pPr>
+      <w:r>
+        <w:t>Interessant bei diesen Überlegungen ist, dass selbst für durchschnittlich große Websites ein kleiner VPS eigen</w:t>
+      </w:r>
+      <w:r>
+        <w:t>t</w:t>
+      </w:r>
+      <w:r>
+        <w:t>lich ausreichend ist. Eine solche Website muss vielleicht 1</w:t>
+      </w:r>
+      <w:r>
+        <w:t>.0</w:t>
+      </w:r>
+      <w:r>
+        <w:t>00.000 Anfragen pro Tag</w:t>
+      </w:r>
+      <w:r>
+        <w:t xml:space="preserve"> (das entspricht circa der Anzahl an Anfragen von DerStandard.at</w:t>
+      </w:r>
+      <w:sdt>
+        <w:sdtPr>
+          <w:id w:val="279619719"/>
+          <w:citation/>
+        </w:sdtPr>
+        <w:sdtContent>
+          <w:r>
+            <w:fldChar w:fldCharType="begin"/>
+          </w:r>
+          <w:r>
+            <w:instrText xml:space="preserve"> CITATION 4se13 \l 1033 </w:instrText>
+          </w:r>
+          <w:r>
+            <w:fldChar w:fldCharType="separate"/>
+          </w:r>
+          <w:r>
+            <w:rPr>
+              <w:noProof/>
+            </w:rPr>
+            <w:t xml:space="preserve"> (4seohunt.com 2013)</w:t>
+          </w:r>
+          <w:r>
+            <w:fldChar w:fldCharType="end"/>
+          </w:r>
+        </w:sdtContent>
+      </w:sdt>
+      <w:r>
+        <w:t>)</w:t>
+      </w:r>
+      <w:r>
+        <w:t xml:space="preserve"> beantworten, das ist extrem viel, aber für den hier vorgestellten Server immer noch </w:t>
+      </w:r>
+      <w:r>
+        <w:t>mac</w:t>
+      </w:r>
+      <w:r>
+        <w:t>h</w:t>
+      </w:r>
+      <w:r>
+        <w:t>bar</w:t>
+      </w:r>
+      <w:r>
+        <w:t>.</w:t>
+      </w:r>
+    </w:p>
+    <w:p>
+      <w:pPr>
+        <w:pStyle w:val="KeinLeerraum"/>
+      </w:pPr>
+      <w:r>
+        <w:t>Was hier bei diesen Benchmarks jedoch wichtig ist, ist die Tatsache, dass es sich lediglich um HTTP-GET-Anfragen handelt. Die Performance von anderen Anfr</w:t>
+      </w:r>
+      <w:r>
+        <w:t>a</w:t>
+      </w:r>
+      <w:r>
+        <w:t>gen wurde bewusst nicht berücksichtigt, der Grund dafür ist denkbar einfach. Über 90 % aller Anfragen die an eine Website gerichtet sind, sind nun mal HTTP-GET-Anfragen. Bei einer realen Applikation müsste jedoch auch darauf geachtet werden, dass der Server die anderen Anfragen (die dann auch eine serverseitige Verarbeitung nach sich ziehen) auch schnell und effizient bearbeiten kann. Genau hier würde bei einem echten Server das Problem entstehen.</w:t>
+      </w:r>
+    </w:p>
+    <w:bookmarkEnd w:id="0"/>
     <w:p>
       <w:pPr>
         <w:pStyle w:val="KeinLeerraum"/>
@@ -1775,6 +2114,7 @@
           <w:noProof/>
           <w:lang w:eastAsia="de-AT"/>
         </w:rPr>
+        <w:lastRenderedPageBreak/>
         <w:drawing>
           <wp:inline distT="0" distB="0" distL="0" distR="0" wp14:anchorId="6BC62D28" wp14:editId="2CBF40CF">
             <wp:extent cx="2973977" cy="3962400"/>
@@ -1783,7 +2123,7 @@
             <wp:cNvGraphicFramePr/>
             <a:graphic xmlns:a="http://schemas.openxmlformats.org/drawingml/2006/main">
               <a:graphicData uri="http://schemas.openxmlformats.org/drawingml/2006/chart">
-                <c:chart xmlns:c="http://schemas.openxmlformats.org/drawingml/2006/chart" xmlns:r="http://schemas.openxmlformats.org/officeDocument/2006/relationships" r:id="rId11"/>
+                <c:chart xmlns:c="http://schemas.openxmlformats.org/drawingml/2006/chart" xmlns:r="http://schemas.openxmlformats.org/officeDocument/2006/relationships" r:id="rId12"/>
               </a:graphicData>
             </a:graphic>
           </wp:inline>
@@ -1862,7 +2202,6 @@
         <w:t>e</w:t>
       </w:r>
       <w:r>
-        <w:lastRenderedPageBreak/>
         <w:t>nen Programmiersprachen und Software umgesetzt we</w:t>
       </w:r>
       <w:r>
@@ -1875,6 +2214,12 @@
     <w:sdt>
       <w:sdtPr>
         <w:rPr>
+          <w:rFonts w:ascii="Minion Pro" w:eastAsia="Times New Roman" w:hAnsi="Minion Pro" w:cs="Times New Roman"/>
+          <w:b w:val="0"/>
+          <w:spacing w:val="0"/>
+          <w:kern w:val="0"/>
+          <w:sz w:val="20"/>
+          <w:szCs w:val="20"/>
           <w:lang w:val="de-DE"/>
         </w:rPr>
         <w:id w:val="932787430"/>
@@ -1885,12 +2230,6 @@
       </w:sdtPr>
       <w:sdtEndPr>
         <w:rPr>
-          <w:rFonts w:ascii="Minion Pro" w:eastAsia="Times New Roman" w:hAnsi="Minion Pro" w:cs="Times New Roman"/>
-          <w:b w:val="0"/>
-          <w:spacing w:val="0"/>
-          <w:kern w:val="0"/>
-          <w:sz w:val="20"/>
-          <w:szCs w:val="20"/>
           <w:lang w:val="de-AT"/>
         </w:rPr>
       </w:sdtEndPr>
@@ -1914,6 +2253,7 @@
             <w:id w:val="111145805"/>
             <w:bibliography/>
           </w:sdtPr>
+          <w:sdtEndPr/>
           <w:sdtContent>
             <w:p>
               <w:pPr>
@@ -1928,9 +2268,6 @@
                 <w:fldChar w:fldCharType="begin"/>
               </w:r>
               <w:r>
-                <w:rPr>
-                  <w:lang w:val="en-US"/>
-                </w:rPr>
                 <w:instrText>BIBLIOGRAPHY</w:instrText>
               </w:r>
               <w:r>
@@ -1939,7 +2276,6 @@
               <w:r>
                 <w:rPr>
                   <w:noProof/>
-                  <w:lang w:val="en-US"/>
                 </w:rPr>
                 <w:t xml:space="preserve">Fussenegger, Richard. </w:t>
               </w:r>
@@ -1948,16 +2284,21 @@
                   <w:i/>
                   <w:iCs/>
                   <w:noProof/>
-                  <w:lang w:val="en-US"/>
                 </w:rPr>
                 <w:t>sysctl.d.</w:t>
               </w:r>
               <w:r>
                 <w:rPr>
                   <w:noProof/>
+                </w:rPr>
+                <w:t xml:space="preserve"> 16. </w:t>
+              </w:r>
+              <w:r>
+                <w:rPr>
+                  <w:noProof/>
                   <w:lang w:val="en-US"/>
                 </w:rPr>
-                <w:t xml:space="preserve"> 16. August 2012. https://github.com/Fleshgrinder/sysctl.d.</w:t>
+                <w:t>August 2012. https://github.com/Fleshgrinder/sysctl.d.</w:t>
               </w:r>
             </w:p>
             <w:p>
@@ -2118,8 +2459,8 @@
       </w:sdtContent>
     </w:sdt>
     <w:sectPr>
-      <w:headerReference w:type="default" r:id="rId12"/>
-      <w:footerReference w:type="default" r:id="rId13"/>
+      <w:headerReference w:type="default" r:id="rId13"/>
+      <w:footerReference w:type="default" r:id="rId14"/>
       <w:pgSz w:w="12240" w:h="15840"/>
       <w:pgMar w:top="1440" w:right="1080" w:bottom="1440" w:left="1080" w:header="720" w:footer="720" w:gutter="0"/>
       <w:cols w:num="2" w:space="720"/>
@@ -2158,6 +2499,7 @@
         <w:docPartUnique/>
       </w:docPartObj>
     </w:sdtPr>
+    <w:sdtEndPr/>
     <w:sdtContent>
       <w:sdt>
         <w:sdtPr>
@@ -2167,6 +2509,7 @@
             <w:docPartUnique/>
           </w:docPartObj>
         </w:sdtPr>
+        <w:sdtEndPr/>
         <w:sdtContent>
           <w:p>
             <w:pPr>
@@ -2210,7 +2553,7 @@
                 <w:bCs/>
                 <w:noProof/>
               </w:rPr>
-              <w:t>2</w:t>
+              <w:t>3</w:t>
             </w:r>
             <w:r>
               <w:rPr>
@@ -2258,7 +2601,7 @@
                 <w:bCs/>
                 <w:noProof/>
               </w:rPr>
-              <w:t>3</w:t>
+              <w:t>4</w:t>
             </w:r>
             <w:r>
               <w:rPr>
@@ -5052,11 +5395,11 @@
           <c:showBubbleSize val="0"/>
         </c:dLbls>
         <c:gapWidth val="150"/>
-        <c:axId val="271536128"/>
-        <c:axId val="271538048"/>
+        <c:axId val="137127040"/>
+        <c:axId val="137128576"/>
       </c:barChart>
       <c:catAx>
-        <c:axId val="271536128"/>
+        <c:axId val="137127040"/>
         <c:scaling>
           <c:orientation val="minMax"/>
         </c:scaling>
@@ -5075,7 +5418,7 @@
             <a:endParaRPr lang="de-DE"/>
           </a:p>
         </c:txPr>
-        <c:crossAx val="271538048"/>
+        <c:crossAx val="137128576"/>
         <c:crosses val="autoZero"/>
         <c:auto val="1"/>
         <c:lblAlgn val="ctr"/>
@@ -5083,7 +5426,7 @@
         <c:noMultiLvlLbl val="0"/>
       </c:catAx>
       <c:valAx>
-        <c:axId val="271538048"/>
+        <c:axId val="137128576"/>
         <c:scaling>
           <c:orientation val="minMax"/>
         </c:scaling>
@@ -5122,7 +5465,7 @@
             <a:endParaRPr lang="de-DE"/>
           </a:p>
         </c:txPr>
-        <c:crossAx val="271536128"/>
+        <c:crossAx val="137127040"/>
         <c:crosses val="autoZero"/>
         <c:crossBetween val="between"/>
       </c:valAx>
@@ -5165,534 +5508,6 @@
     <c:autoUpdate val="0"/>
   </c:externalData>
 </c:chartSpace>
-</file>
-
-<file path=word/glossary/document.xml><?xml version="1.0" encoding="utf-8"?>
-<w:glossaryDocument xmlns:wpc="http://schemas.microsoft.com/office/word/2010/wordprocessingCanvas" xmlns:mc="http://schemas.openxmlformats.org/markup-compatibility/2006" xmlns:o="urn:schemas-microsoft-com:office:office" xmlns:r="http://schemas.openxmlformats.org/officeDocument/2006/relationships" xmlns:m="http://schemas.openxmlformats.org/officeDocument/2006/math" xmlns:v="urn:schemas-microsoft-com:vml" xmlns:wp14="http://schemas.microsoft.com/office/word/2010/wordprocessingDrawing" xmlns:wp="http://schemas.openxmlformats.org/drawingml/2006/wordprocessingDrawing" xmlns:w10="urn:schemas-microsoft-com:office:word" xmlns:w="http://schemas.openxmlformats.org/wordprocessingml/2006/main" xmlns:w14="http://schemas.microsoft.com/office/word/2010/wordml" xmlns:wpg="http://schemas.microsoft.com/office/word/2010/wordprocessingGroup" xmlns:wpi="http://schemas.microsoft.com/office/word/2010/wordprocessingInk" xmlns:wne="http://schemas.microsoft.com/office/word/2006/wordml" xmlns:wps="http://schemas.microsoft.com/office/word/2010/wordprocessingShape" mc:Ignorable="w14 wp14"/>
-</file>
-
-<file path=word/glossary/fontTable.xml><?xml version="1.0" encoding="utf-8"?>
-<w:fonts xmlns:mc="http://schemas.openxmlformats.org/markup-compatibility/2006" xmlns:r="http://schemas.openxmlformats.org/officeDocument/2006/relationships" xmlns:w="http://schemas.openxmlformats.org/wordprocessingml/2006/main" xmlns:w14="http://schemas.microsoft.com/office/word/2010/wordml" mc:Ignorable="w14">
-  <w:font w:name="Symbol">
-    <w:panose1 w:val="05050102010706020507"/>
-    <w:charset w:val="02"/>
-    <w:family w:val="roman"/>
-    <w:pitch w:val="variable"/>
-    <w:sig w:usb0="00000000" w:usb1="10000000" w:usb2="00000000" w:usb3="00000000" w:csb0="80000000" w:csb1="00000000"/>
-  </w:font>
-  <w:font w:name="Times New Roman">
-    <w:panose1 w:val="02020603050405020304"/>
-    <w:charset w:val="00"/>
-    <w:family w:val="roman"/>
-    <w:pitch w:val="variable"/>
-    <w:sig w:usb0="E0002AFF" w:usb1="C0007841" w:usb2="00000009" w:usb3="00000000" w:csb0="000001FF" w:csb1="00000000"/>
-  </w:font>
-  <w:font w:name="Courier New">
-    <w:panose1 w:val="02070309020205020404"/>
-    <w:charset w:val="00"/>
-    <w:family w:val="modern"/>
-    <w:pitch w:val="fixed"/>
-    <w:sig w:usb0="E0002AFF" w:usb1="C0007843" w:usb2="00000009" w:usb3="00000000" w:csb0="000001FF" w:csb1="00000000"/>
-  </w:font>
-  <w:font w:name="Wingdings">
-    <w:panose1 w:val="05000000000000000000"/>
-    <w:charset w:val="02"/>
-    <w:family w:val="auto"/>
-    <w:pitch w:val="variable"/>
-    <w:sig w:usb0="00000000" w:usb1="10000000" w:usb2="00000000" w:usb3="00000000" w:csb0="80000000" w:csb1="00000000"/>
-  </w:font>
-  <w:font w:name="Minion Pro">
-    <w:panose1 w:val="00000000000000000000"/>
-    <w:charset w:val="00"/>
-    <w:family w:val="roman"/>
-    <w:notTrueType/>
-    <w:pitch w:val="variable"/>
-    <w:sig w:usb0="60000287" w:usb1="00000001" w:usb2="00000000" w:usb3="00000000" w:csb0="0000019F" w:csb1="00000000"/>
-  </w:font>
-  <w:font w:name="Arial">
-    <w:panose1 w:val="020B0604020202020204"/>
-    <w:charset w:val="00"/>
-    <w:family w:val="swiss"/>
-    <w:pitch w:val="variable"/>
-    <w:sig w:usb0="E0002AFF" w:usb1="C0007843" w:usb2="00000009" w:usb3="00000000" w:csb0="000001FF" w:csb1="00000000"/>
-  </w:font>
-  <w:font w:name="Cambria">
-    <w:panose1 w:val="02040503050406030204"/>
-    <w:charset w:val="00"/>
-    <w:family w:val="roman"/>
-    <w:pitch w:val="variable"/>
-    <w:sig w:usb0="E00002FF" w:usb1="400004FF" w:usb2="00000000" w:usb3="00000000" w:csb0="0000019F" w:csb1="00000000"/>
-  </w:font>
-  <w:font w:name="Futura Std Condensed ExtBd">
-    <w:panose1 w:val="00000000000000000000"/>
-    <w:charset w:val="00"/>
-    <w:family w:val="swiss"/>
-    <w:notTrueType/>
-    <w:pitch w:val="variable"/>
-    <w:sig w:usb0="00000003" w:usb1="00000000" w:usb2="00000000" w:usb3="00000000" w:csb0="00000001" w:csb1="00000000"/>
-  </w:font>
-  <w:font w:name="Frutiger LT Com 47 Light Cn">
-    <w:panose1 w:val="020B0306030504020204"/>
-    <w:charset w:val="00"/>
-    <w:family w:val="swiss"/>
-    <w:pitch w:val="variable"/>
-    <w:sig w:usb0="800000AF" w:usb1="5000204A" w:usb2="00000000" w:usb3="00000000" w:csb0="0000009B" w:csb1="00000000"/>
-  </w:font>
-  <w:font w:name="Garamond">
-    <w:panose1 w:val="02020404030301010803"/>
-    <w:charset w:val="00"/>
-    <w:family w:val="roman"/>
-    <w:pitch w:val="variable"/>
-    <w:sig w:usb0="00000287" w:usb1="00000000" w:usb2="00000000" w:usb3="00000000" w:csb0="0000009F" w:csb1="00000000"/>
-  </w:font>
-  <w:font w:name="Tahoma">
-    <w:panose1 w:val="020B0604030504040204"/>
-    <w:charset w:val="00"/>
-    <w:family w:val="swiss"/>
-    <w:pitch w:val="variable"/>
-    <w:sig w:usb0="E1002EFF" w:usb1="C000605B" w:usb2="00000029" w:usb3="00000000" w:csb0="000101FF" w:csb1="00000000"/>
-  </w:font>
-  <w:font w:name="Calibri">
-    <w:panose1 w:val="020F0502020204030204"/>
-    <w:charset w:val="00"/>
-    <w:family w:val="swiss"/>
-    <w:pitch w:val="variable"/>
-    <w:sig w:usb0="E00002FF" w:usb1="4000ACFF" w:usb2="00000001" w:usb3="00000000" w:csb0="0000019F" w:csb1="00000000"/>
-  </w:font>
-</w:fonts>
-</file>
-
-<file path=word/glossary/settings.xml><?xml version="1.0" encoding="utf-8"?>
-<w:settings xmlns:mc="http://schemas.openxmlformats.org/markup-compatibility/2006" xmlns:o="urn:schemas-microsoft-com:office:office" xmlns:r="http://schemas.openxmlformats.org/officeDocument/2006/relationships" xmlns:m="http://schemas.openxmlformats.org/officeDocument/2006/math" xmlns:v="urn:schemas-microsoft-com:vml" xmlns:w10="urn:schemas-microsoft-com:office:word" xmlns:w="http://schemas.openxmlformats.org/wordprocessingml/2006/main" xmlns:w14="http://schemas.microsoft.com/office/word/2010/wordml" xmlns:sl="http://schemas.openxmlformats.org/schemaLibrary/2006/main" mc:Ignorable="w14">
-  <w:view w:val="normal"/>
-  <w:defaultTabStop w:val="708"/>
-  <w:hyphenationZone w:val="425"/>
-  <w:characterSpacingControl w:val="doNotCompress"/>
-  <w:compat>
-    <w:useFELayout/>
-    <w:compatSetting w:name="compatibilityMode" w:uri="http://schemas.microsoft.com/office/word" w:val="14"/>
-    <w:compatSetting w:name="overrideTableStyleFontSizeAndJustification" w:uri="http://schemas.microsoft.com/office/word" w:val="1"/>
-    <w:compatSetting w:name="enableOpenTypeFeatures" w:uri="http://schemas.microsoft.com/office/word" w:val="1"/>
-    <w:compatSetting w:name="doNotFlipMirrorIndents" w:uri="http://schemas.microsoft.com/office/word" w:val="1"/>
-  </w:compat>
-  <w:rsids>
-    <w:rsidRoot w:val="00575B3D"/>
-    <w:rsid w:val="0002383D"/>
-    <w:rsid w:val="00575B3D"/>
-  </w:rsids>
-  <m:mathPr>
-    <m:mathFont m:val="Cambria Math"/>
-    <m:brkBin m:val="before"/>
-    <m:brkBinSub m:val="--"/>
-    <m:smallFrac m:val="0"/>
-    <m:dispDef/>
-    <m:lMargin m:val="0"/>
-    <m:rMargin m:val="0"/>
-    <m:defJc m:val="centerGroup"/>
-    <m:wrapIndent m:val="1440"/>
-    <m:intLim m:val="subSup"/>
-    <m:naryLim m:val="undOvr"/>
-  </m:mathPr>
-  <w:themeFontLang w:val="de-AT"/>
-  <w:clrSchemeMapping w:bg1="light1" w:t1="dark1" w:bg2="light2" w:t2="dark2" w:accent1="accent1" w:accent2="accent2" w:accent3="accent3" w:accent4="accent4" w:accent5="accent5" w:accent6="accent6" w:hyperlink="hyperlink" w:followedHyperlink="followedHyperlink"/>
-  <w:decimalSymbol w:val="."/>
-  <w:listSeparator w:val=","/>
-</w:settings>
-</file>
-
-<file path=word/glossary/styles.xml><?xml version="1.0" encoding="utf-8"?>
-<w:styles xmlns:mc="http://schemas.openxmlformats.org/markup-compatibility/2006" xmlns:r="http://schemas.openxmlformats.org/officeDocument/2006/relationships" xmlns:w="http://schemas.openxmlformats.org/wordprocessingml/2006/main" xmlns:w14="http://schemas.microsoft.com/office/word/2010/wordml" mc:Ignorable="w14">
-  <w:docDefaults>
-    <w:rPrDefault>
-      <w:rPr>
-        <w:rFonts w:asciiTheme="minorHAnsi" w:eastAsiaTheme="minorEastAsia" w:hAnsiTheme="minorHAnsi" w:cstheme="minorBidi"/>
-        <w:sz w:val="22"/>
-        <w:szCs w:val="22"/>
-        <w:lang w:val="de-AT" w:eastAsia="de-AT" w:bidi="ar-SA"/>
-      </w:rPr>
-    </w:rPrDefault>
-    <w:pPrDefault>
-      <w:pPr>
-        <w:spacing w:after="200" w:line="276" w:lineRule="auto"/>
-      </w:pPr>
-    </w:pPrDefault>
-  </w:docDefaults>
-  <w:latentStyles w:defLockedState="0" w:defUIPriority="99" w:defSemiHidden="1" w:defUnhideWhenUsed="1" w:defQFormat="0" w:count="267">
-    <w:lsdException w:name="Normal" w:semiHidden="0" w:uiPriority="0" w:unhideWhenUsed="0" w:qFormat="1"/>
-    <w:lsdException w:name="heading 1" w:semiHidden="0" w:uiPriority="9" w:unhideWhenUsed="0" w:qFormat="1"/>
-    <w:lsdException w:name="heading 2" w:uiPriority="9" w:qFormat="1"/>
-    <w:lsdException w:name="heading 3" w:uiPriority="9" w:qFormat="1"/>
-    <w:lsdException w:name="heading 4" w:uiPriority="9" w:qFormat="1"/>
-    <w:lsdException w:name="heading 5" w:uiPriority="9" w:qFormat="1"/>
-    <w:lsdException w:name="heading 6" w:uiPriority="9" w:qFormat="1"/>
-    <w:lsdException w:name="heading 7" w:uiPriority="9" w:qFormat="1"/>
-    <w:lsdException w:name="heading 8" w:uiPriority="9" w:qFormat="1"/>
-    <w:lsdException w:name="heading 9" w:uiPriority="9" w:qFormat="1"/>
-    <w:lsdException w:name="toc 1" w:uiPriority="39"/>
-    <w:lsdException w:name="toc 2" w:uiPriority="39"/>
-    <w:lsdException w:name="toc 3" w:uiPriority="39"/>
-    <w:lsdException w:name="toc 4" w:uiPriority="39"/>
-    <w:lsdException w:name="toc 5" w:uiPriority="39"/>
-    <w:lsdException w:name="toc 6" w:uiPriority="39"/>
-    <w:lsdException w:name="toc 7" w:uiPriority="39"/>
-    <w:lsdException w:name="toc 8" w:uiPriority="39"/>
-    <w:lsdException w:name="toc 9" w:uiPriority="39"/>
-    <w:lsdException w:name="caption" w:uiPriority="35" w:qFormat="1"/>
-    <w:lsdException w:name="Title" w:semiHidden="0" w:uiPriority="10" w:unhideWhenUsed="0" w:qFormat="1"/>
-    <w:lsdException w:name="Default Paragraph Font" w:uiPriority="1"/>
-    <w:lsdException w:name="Subtitle" w:semiHidden="0" w:uiPriority="11" w:unhideWhenUsed="0" w:qFormat="1"/>
-    <w:lsdException w:name="Strong" w:semiHidden="0" w:uiPriority="22" w:unhideWhenUsed="0" w:qFormat="1"/>
-    <w:lsdException w:name="Emphasis" w:semiHidden="0" w:uiPriority="20" w:unhideWhenUsed="0" w:qFormat="1"/>
-    <w:lsdException w:name="Table Grid" w:semiHidden="0" w:uiPriority="59" w:unhideWhenUsed="0"/>
-    <w:lsdException w:name="Placeholder Text" w:unhideWhenUsed="0"/>
-    <w:lsdException w:name="No Spacing" w:semiHidden="0" w:uiPriority="1" w:unhideWhenUsed="0" w:qFormat="1"/>
-    <w:lsdException w:name="Light Shading" w:semiHidden="0" w:uiPriority="60" w:unhideWhenUsed="0"/>
-    <w:lsdException w:name="Light List" w:semiHidden="0" w:uiPriority="61" w:unhideWhenUsed="0"/>
-    <w:lsdException w:name="Light Grid" w:semiHidden="0" w:uiPriority="62" w:unhideWhenUsed="0"/>
-    <w:lsdException w:name="Medium Shading 1" w:semiHidden="0" w:uiPriority="63" w:unhideWhenUsed="0"/>
-    <w:lsdException w:name="Medium Shading 2" w:semiHidden="0" w:uiPriority="64" w:unhideWhenUsed="0"/>
-    <w:lsdException w:name="Medium List 1" w:semiHidden="0" w:uiPriority="65" w:unhideWhenUsed="0"/>
-    <w:lsdException w:name="Medium List 2" w:semiHidden="0" w:uiPriority="66" w:unhideWhenUsed="0"/>
-    <w:lsdException w:name="Medium Grid 1" w:semiHidden="0" w:uiPriority="67" w:unhideWhenUsed="0"/>
-    <w:lsdException w:name="Medium Grid 2" w:semiHidden="0" w:uiPriority="68" w:unhideWhenUsed="0"/>
-    <w:lsdException w:name="Medium Grid 3" w:semiHidden="0" w:uiPriority="69" w:unhideWhenUsed="0"/>
-    <w:lsdException w:name="Dark List" w:semiHidden="0" w:uiPriority="70" w:unhideWhenUsed="0"/>
-    <w:lsdException w:name="Colorful Shading" w:semiHidden="0" w:uiPriority="71" w:unhideWhenUsed="0"/>
-    <w:lsdException w:name="Colorful List" w:semiHidden="0" w:uiPriority="72" w:unhideWhenUsed="0"/>
-    <w:lsdException w:name="Colorful Grid" w:semiHidden="0" w:uiPriority="73" w:unhideWhenUsed="0"/>
-    <w:lsdException w:name="Light Shading Accent 1" w:semiHidden="0" w:uiPriority="60" w:unhideWhenUsed="0"/>
-    <w:lsdException w:name="Light List Accent 1" w:semiHidden="0" w:uiPriority="61" w:unhideWhenUsed="0"/>
-    <w:lsdException w:name="Light Grid Accent 1" w:semiHidden="0" w:uiPriority="62" w:unhideWhenUsed="0"/>
-    <w:lsdException w:name="Medium Shading 1 Accent 1" w:semiHidden="0" w:uiPriority="63" w:unhideWhenUsed="0"/>
-    <w:lsdException w:name="Medium Shading 2 Accent 1" w:semiHidden="0" w:uiPriority="64" w:unhideWhenUsed="0"/>
-    <w:lsdException w:name="Medium List 1 Accent 1" w:semiHidden="0" w:uiPriority="65" w:unhideWhenUsed="0"/>
-    <w:lsdException w:name="Revision" w:unhideWhenUsed="0"/>
-    <w:lsdException w:name="List Paragraph" w:semiHidden="0" w:uiPriority="34" w:unhideWhenUsed="0" w:qFormat="1"/>
-    <w:lsdException w:name="Quote" w:semiHidden="0" w:uiPriority="29" w:unhideWhenUsed="0" w:qFormat="1"/>
-    <w:lsdException w:name="Intense Quote" w:semiHidden="0" w:uiPriority="30" w:unhideWhenUsed="0" w:qFormat="1"/>
-    <w:lsdException w:name="Medium List 2 Accent 1" w:semiHidden="0" w:uiPriority="66" w:unhideWhenUsed="0"/>
-    <w:lsdException w:name="Medium Grid 1 Accent 1" w:semiHidden="0" w:uiPriority="67" w:unhideWhenUsed="0"/>
-    <w:lsdException w:name="Medium Grid 2 Accent 1" w:semiHidden="0" w:uiPriority="68" w:unhideWhenUsed="0"/>
-    <w:lsdException w:name="Medium Grid 3 Accent 1" w:semiHidden="0" w:uiPriority="69" w:unhideWhenUsed="0"/>
-    <w:lsdException w:name="Dark List Accent 1" w:semiHidden="0" w:uiPriority="70" w:unhideWhenUsed="0"/>
-    <w:lsdException w:name="Colorful Shading Accent 1" w:semiHidden="0" w:uiPriority="71" w:unhideWhenUsed="0"/>
-    <w:lsdException w:name="Colorful List Accent 1" w:semiHidden="0" w:uiPriority="72" w:unhideWhenUsed="0"/>
-    <w:lsdException w:name="Colorful Grid Accent 1" w:semiHidden="0" w:uiPriority="73" w:unhideWhenUsed="0"/>
-    <w:lsdException w:name="Light Shading Accent 2" w:semiHidden="0" w:uiPriority="60" w:unhideWhenUsed="0"/>
-    <w:lsdException w:name="Light List Accent 2" w:semiHidden="0" w:uiPriority="61" w:unhideWhenUsed="0"/>
-    <w:lsdException w:name="Light Grid Accent 2" w:semiHidden="0" w:uiPriority="62" w:unhideWhenUsed="0"/>
-    <w:lsdException w:name="Medium Shading 1 Accent 2" w:semiHidden="0" w:uiPriority="63" w:unhideWhenUsed="0"/>
-    <w:lsdException w:name="Medium Shading 2 Accent 2" w:semiHidden="0" w:uiPriority="64" w:unhideWhenUsed="0"/>
-    <w:lsdException w:name="Medium List 1 Accent 2" w:semiHidden="0" w:uiPriority="65" w:unhideWhenUsed="0"/>
-    <w:lsdException w:name="Medium List 2 Accent 2" w:semiHidden="0" w:uiPriority="66" w:unhideWhenUsed="0"/>
-    <w:lsdException w:name="Medium Grid 1 Accent 2" w:semiHidden="0" w:uiPriority="67" w:unhideWhenUsed="0"/>
-    <w:lsdException w:name="Medium Grid 2 Accent 2" w:semiHidden="0" w:uiPriority="68" w:unhideWhenUsed="0"/>
-    <w:lsdException w:name="Medium Grid 3 Accent 2" w:semiHidden="0" w:uiPriority="69" w:unhideWhenUsed="0"/>
-    <w:lsdException w:name="Dark List Accent 2" w:semiHidden="0" w:uiPriority="70" w:unhideWhenUsed="0"/>
-    <w:lsdException w:name="Colorful Shading Accent 2" w:semiHidden="0" w:uiPriority="71" w:unhideWhenUsed="0"/>
-    <w:lsdException w:name="Colorful List Accent 2" w:semiHidden="0" w:uiPriority="72" w:unhideWhenUsed="0"/>
-    <w:lsdException w:name="Colorful Grid Accent 2" w:semiHidden="0" w:uiPriority="73" w:unhideWhenUsed="0"/>
-    <w:lsdException w:name="Light Shading Accent 3" w:semiHidden="0" w:uiPriority="60" w:unhideWhenUsed="0"/>
-    <w:lsdException w:name="Light List Accent 3" w:semiHidden="0" w:uiPriority="61" w:unhideWhenUsed="0"/>
-    <w:lsdException w:name="Light Grid Accent 3" w:semiHidden="0" w:uiPriority="62" w:unhideWhenUsed="0"/>
-    <w:lsdException w:name="Medium Shading 1 Accent 3" w:semiHidden="0" w:uiPriority="63" w:unhideWhenUsed="0"/>
-    <w:lsdException w:name="Medium Shading 2 Accent 3" w:semiHidden="0" w:uiPriority="64" w:unhideWhenUsed="0"/>
-    <w:lsdException w:name="Medium List 1 Accent 3" w:semiHidden="0" w:uiPriority="65" w:unhideWhenUsed="0"/>
-    <w:lsdException w:name="Medium List 2 Accent 3" w:semiHidden="0" w:uiPriority="66" w:unhideWhenUsed="0"/>
-    <w:lsdException w:name="Medium Grid 1 Accent 3" w:semiHidden="0" w:uiPriority="67" w:unhideWhenUsed="0"/>
-    <w:lsdException w:name="Medium Grid 2 Accent 3" w:semiHidden="0" w:uiPriority="68" w:unhideWhenUsed="0"/>
-    <w:lsdException w:name="Medium Grid 3 Accent 3" w:semiHidden="0" w:uiPriority="69" w:unhideWhenUsed="0"/>
-    <w:lsdException w:name="Dark List Accent 3" w:semiHidden="0" w:uiPriority="70" w:unhideWhenUsed="0"/>
-    <w:lsdException w:name="Colorful Shading Accent 3" w:semiHidden="0" w:uiPriority="71" w:unhideWhenUsed="0"/>
-    <w:lsdException w:name="Colorful List Accent 3" w:semiHidden="0" w:uiPriority="72" w:unhideWhenUsed="0"/>
-    <w:lsdException w:name="Colorful Grid Accent 3" w:semiHidden="0" w:uiPriority="73" w:unhideWhenUsed="0"/>
-    <w:lsdException w:name="Light Shading Accent 4" w:semiHidden="0" w:uiPriority="60" w:unhideWhenUsed="0"/>
-    <w:lsdException w:name="Light List Accent 4" w:semiHidden="0" w:uiPriority="61" w:unhideWhenUsed="0"/>
-    <w:lsdException w:name="Light Grid Accent 4" w:semiHidden="0" w:uiPriority="62" w:unhideWhenUsed="0"/>
-    <w:lsdException w:name="Medium Shading 1 Accent 4" w:semiHidden="0" w:uiPriority="63" w:unhideWhenUsed="0"/>
-    <w:lsdException w:name="Medium Shading 2 Accent 4" w:semiHidden="0" w:uiPriority="64" w:unhideWhenUsed="0"/>
-    <w:lsdException w:name="Medium List 1 Accent 4" w:semiHidden="0" w:uiPriority="65" w:unhideWhenUsed="0"/>
-    <w:lsdException w:name="Medium List 2 Accent 4" w:semiHidden="0" w:uiPriority="66" w:unhideWhenUsed="0"/>
-    <w:lsdException w:name="Medium Grid 1 Accent 4" w:semiHidden="0" w:uiPriority="67" w:unhideWhenUsed="0"/>
-    <w:lsdException w:name="Medium Grid 2 Accent 4" w:semiHidden="0" w:uiPriority="68" w:unhideWhenUsed="0"/>
-    <w:lsdException w:name="Medium Grid 3 Accent 4" w:semiHidden="0" w:uiPriority="69" w:unhideWhenUsed="0"/>
-    <w:lsdException w:name="Dark List Accent 4" w:semiHidden="0" w:uiPriority="70" w:unhideWhenUsed="0"/>
-    <w:lsdException w:name="Colorful Shading Accent 4" w:semiHidden="0" w:uiPriority="71" w:unhideWhenUsed="0"/>
-    <w:lsdException w:name="Colorful List Accent 4" w:semiHidden="0" w:uiPriority="72" w:unhideWhenUsed="0"/>
-    <w:lsdException w:name="Colorful Grid Accent 4" w:semiHidden="0" w:uiPriority="73" w:unhideWhenUsed="0"/>
-    <w:lsdException w:name="Light Shading Accent 5" w:semiHidden="0" w:uiPriority="60" w:unhideWhenUsed="0"/>
-    <w:lsdException w:name="Light List Accent 5" w:semiHidden="0" w:uiPriority="61" w:unhideWhenUsed="0"/>
-    <w:lsdException w:name="Light Grid Accent 5" w:semiHidden="0" w:uiPriority="62" w:unhideWhenUsed="0"/>
-    <w:lsdException w:name="Medium Shading 1 Accent 5" w:semiHidden="0" w:uiPriority="63" w:unhideWhenUsed="0"/>
-    <w:lsdException w:name="Medium Shading 2 Accent 5" w:semiHidden="0" w:uiPriority="64" w:unhideWhenUsed="0"/>
-    <w:lsdException w:name="Medium List 1 Accent 5" w:semiHidden="0" w:uiPriority="65" w:unhideWhenUsed="0"/>
-    <w:lsdException w:name="Medium List 2 Accent 5" w:semiHidden="0" w:uiPriority="66" w:unhideWhenUsed="0"/>
-    <w:lsdException w:name="Medium Grid 1 Accent 5" w:semiHidden="0" w:uiPriority="67" w:unhideWhenUsed="0"/>
-    <w:lsdException w:name="Medium Grid 2 Accent 5" w:semiHidden="0" w:uiPriority="68" w:unhideWhenUsed="0"/>
-    <w:lsdException w:name="Medium Grid 3 Accent 5" w:semiHidden="0" w:uiPriority="69" w:unhideWhenUsed="0"/>
-    <w:lsdException w:name="Dark List Accent 5" w:semiHidden="0" w:uiPriority="70" w:unhideWhenUsed="0"/>
-    <w:lsdException w:name="Colorful Shading Accent 5" w:semiHidden="0" w:uiPriority="71" w:unhideWhenUsed="0"/>
-    <w:lsdException w:name="Colorful List Accent 5" w:semiHidden="0" w:uiPriority="72" w:unhideWhenUsed="0"/>
-    <w:lsdException w:name="Colorful Grid Accent 5" w:semiHidden="0" w:uiPriority="73" w:unhideWhenUsed="0"/>
-    <w:lsdException w:name="Light Shading Accent 6" w:semiHidden="0" w:uiPriority="60" w:unhideWhenUsed="0"/>
-    <w:lsdException w:name="Light List Accent 6" w:semiHidden="0" w:uiPriority="61" w:unhideWhenUsed="0"/>
-    <w:lsdException w:name="Light Grid Accent 6" w:semiHidden="0" w:uiPriority="62" w:unhideWhenUsed="0"/>
-    <w:lsdException w:name="Medium Shading 1 Accent 6" w:semiHidden="0" w:uiPriority="63" w:unhideWhenUsed="0"/>
-    <w:lsdException w:name="Medium Shading 2 Accent 6" w:semiHidden="0" w:uiPriority="64" w:unhideWhenUsed="0"/>
-    <w:lsdException w:name="Medium List 1 Accent 6" w:semiHidden="0" w:uiPriority="65" w:unhideWhenUsed="0"/>
-    <w:lsdException w:name="Medium List 2 Accent 6" w:semiHidden="0" w:uiPriority="66" w:unhideWhenUsed="0"/>
-    <w:lsdException w:name="Medium Grid 1 Accent 6" w:semiHidden="0" w:uiPriority="67" w:unhideWhenUsed="0"/>
-    <w:lsdException w:name="Medium Grid 2 Accent 6" w:semiHidden="0" w:uiPriority="68" w:unhideWhenUsed="0"/>
-    <w:lsdException w:name="Medium Grid 3 Accent 6" w:semiHidden="0" w:uiPriority="69" w:unhideWhenUsed="0"/>
-    <w:lsdException w:name="Dark List Accent 6" w:semiHidden="0" w:uiPriority="70" w:unhideWhenUsed="0"/>
-    <w:lsdException w:name="Colorful Shading Accent 6" w:semiHidden="0" w:uiPriority="71" w:unhideWhenUsed="0"/>
-    <w:lsdException w:name="Colorful List Accent 6" w:semiHidden="0" w:uiPriority="72" w:unhideWhenUsed="0"/>
-    <w:lsdException w:name="Colorful Grid Accent 6" w:semiHidden="0" w:uiPriority="73" w:unhideWhenUsed="0"/>
-    <w:lsdException w:name="Subtle Emphasis" w:semiHidden="0" w:uiPriority="19" w:unhideWhenUsed="0" w:qFormat="1"/>
-    <w:lsdException w:name="Intense Emphasis" w:semiHidden="0" w:uiPriority="21" w:unhideWhenUsed="0" w:qFormat="1"/>
-    <w:lsdException w:name="Subtle Reference" w:semiHidden="0" w:uiPriority="31" w:unhideWhenUsed="0" w:qFormat="1"/>
-    <w:lsdException w:name="Intense Reference" w:semiHidden="0" w:uiPriority="32" w:unhideWhenUsed="0" w:qFormat="1"/>
-    <w:lsdException w:name="Book Title" w:semiHidden="0" w:uiPriority="33" w:unhideWhenUsed="0" w:qFormat="1"/>
-    <w:lsdException w:name="Bibliography" w:uiPriority="37"/>
-    <w:lsdException w:name="TOC Heading" w:uiPriority="39" w:qFormat="1"/>
-  </w:latentStyles>
-  <w:style w:type="paragraph" w:default="1" w:styleId="Standard">
-    <w:name w:val="Normal"/>
-    <w:qFormat/>
-  </w:style>
-  <w:style w:type="character" w:default="1" w:styleId="Absatz-Standardschriftart">
-    <w:name w:val="Default Paragraph Font"/>
-    <w:uiPriority w:val="1"/>
-    <w:semiHidden/>
-    <w:unhideWhenUsed/>
-  </w:style>
-  <w:style w:type="table" w:default="1" w:styleId="NormaleTabelle">
-    <w:name w:val="Normal Table"/>
-    <w:uiPriority w:val="99"/>
-    <w:semiHidden/>
-    <w:unhideWhenUsed/>
-    <w:tblPr>
-      <w:tblInd w:w="0" w:type="dxa"/>
-      <w:tblCellMar>
-        <w:top w:w="0" w:type="dxa"/>
-        <w:left w:w="108" w:type="dxa"/>
-        <w:bottom w:w="0" w:type="dxa"/>
-        <w:right w:w="108" w:type="dxa"/>
-      </w:tblCellMar>
-    </w:tblPr>
-  </w:style>
-  <w:style w:type="numbering" w:default="1" w:styleId="KeineListe">
-    <w:name w:val="No List"/>
-    <w:uiPriority w:val="99"/>
-    <w:semiHidden/>
-    <w:unhideWhenUsed/>
-  </w:style>
-  <w:style w:type="paragraph" w:customStyle="1" w:styleId="501121650C9741E9BDD014B28DA3B168">
-    <w:name w:val="501121650C9741E9BDD014B28DA3B168"/>
-    <w:rsid w:val="00575B3D"/>
-  </w:style>
-</w:styles>
-</file>
-
-<file path=word/glossary/stylesWithEffects.xml><?xml version="1.0" encoding="utf-8"?>
-<w:styles xmlns:wpc="http://schemas.microsoft.com/office/word/2010/wordprocessingCanvas" xmlns:mc="http://schemas.openxmlformats.org/markup-compatibility/2006" xmlns:o="urn:schemas-microsoft-com:office:office" xmlns:r="http://schemas.openxmlformats.org/officeDocument/2006/relationships" xmlns:m="http://schemas.openxmlformats.org/officeDocument/2006/math" xmlns:v="urn:schemas-microsoft-com:vml" xmlns:wp14="http://schemas.microsoft.com/office/word/2010/wordprocessingDrawing" xmlns:wp="http://schemas.openxmlformats.org/drawingml/2006/wordprocessingDrawing" xmlns:w10="urn:schemas-microsoft-com:office:word" xmlns:w="http://schemas.openxmlformats.org/wordprocessingml/2006/main" xmlns:w14="http://schemas.microsoft.com/office/word/2010/wordml" xmlns:wpg="http://schemas.microsoft.com/office/word/2010/wordprocessingGroup" xmlns:wpi="http://schemas.microsoft.com/office/word/2010/wordprocessingInk" xmlns:wne="http://schemas.microsoft.com/office/word/2006/wordml" xmlns:wps="http://schemas.microsoft.com/office/word/2010/wordprocessingShape" mc:Ignorable="w14 wp14">
-  <w:docDefaults>
-    <w:rPrDefault>
-      <w:rPr>
-        <w:rFonts w:asciiTheme="minorHAnsi" w:eastAsiaTheme="minorEastAsia" w:hAnsiTheme="minorHAnsi" w:cstheme="minorBidi"/>
-        <w:sz w:val="22"/>
-        <w:szCs w:val="22"/>
-        <w:lang w:val="de-AT" w:eastAsia="de-AT" w:bidi="ar-SA"/>
-      </w:rPr>
-    </w:rPrDefault>
-    <w:pPrDefault>
-      <w:pPr>
-        <w:spacing w:after="200" w:line="276" w:lineRule="auto"/>
-      </w:pPr>
-    </w:pPrDefault>
-  </w:docDefaults>
-  <w:latentStyles w:defLockedState="0" w:defUIPriority="99" w:defSemiHidden="1" w:defUnhideWhenUsed="1" w:defQFormat="0" w:count="267">
-    <w:lsdException w:name="Normal" w:semiHidden="0" w:uiPriority="0" w:unhideWhenUsed="0" w:qFormat="1"/>
-    <w:lsdException w:name="heading 1" w:semiHidden="0" w:uiPriority="9" w:unhideWhenUsed="0" w:qFormat="1"/>
-    <w:lsdException w:name="heading 2" w:uiPriority="9" w:qFormat="1"/>
-    <w:lsdException w:name="heading 3" w:uiPriority="9" w:qFormat="1"/>
-    <w:lsdException w:name="heading 4" w:uiPriority="9" w:qFormat="1"/>
-    <w:lsdException w:name="heading 5" w:uiPriority="9" w:qFormat="1"/>
-    <w:lsdException w:name="heading 6" w:uiPriority="9" w:qFormat="1"/>
-    <w:lsdException w:name="heading 7" w:uiPriority="9" w:qFormat="1"/>
-    <w:lsdException w:name="heading 8" w:uiPriority="9" w:qFormat="1"/>
-    <w:lsdException w:name="heading 9" w:uiPriority="9" w:qFormat="1"/>
-    <w:lsdException w:name="toc 1" w:uiPriority="39"/>
-    <w:lsdException w:name="toc 2" w:uiPriority="39"/>
-    <w:lsdException w:name="toc 3" w:uiPriority="39"/>
-    <w:lsdException w:name="toc 4" w:uiPriority="39"/>
-    <w:lsdException w:name="toc 5" w:uiPriority="39"/>
-    <w:lsdException w:name="toc 6" w:uiPriority="39"/>
-    <w:lsdException w:name="toc 7" w:uiPriority="39"/>
-    <w:lsdException w:name="toc 8" w:uiPriority="39"/>
-    <w:lsdException w:name="toc 9" w:uiPriority="39"/>
-    <w:lsdException w:name="caption" w:uiPriority="35" w:qFormat="1"/>
-    <w:lsdException w:name="Title" w:semiHidden="0" w:uiPriority="10" w:unhideWhenUsed="0" w:qFormat="1"/>
-    <w:lsdException w:name="Default Paragraph Font" w:uiPriority="1"/>
-    <w:lsdException w:name="Subtitle" w:semiHidden="0" w:uiPriority="11" w:unhideWhenUsed="0" w:qFormat="1"/>
-    <w:lsdException w:name="Strong" w:semiHidden="0" w:uiPriority="22" w:unhideWhenUsed="0" w:qFormat="1"/>
-    <w:lsdException w:name="Emphasis" w:semiHidden="0" w:uiPriority="20" w:unhideWhenUsed="0" w:qFormat="1"/>
-    <w:lsdException w:name="Table Grid" w:semiHidden="0" w:uiPriority="59" w:unhideWhenUsed="0"/>
-    <w:lsdException w:name="Placeholder Text" w:unhideWhenUsed="0"/>
-    <w:lsdException w:name="No Spacing" w:semiHidden="0" w:uiPriority="1" w:unhideWhenUsed="0" w:qFormat="1"/>
-    <w:lsdException w:name="Light Shading" w:semiHidden="0" w:uiPriority="60" w:unhideWhenUsed="0"/>
-    <w:lsdException w:name="Light List" w:semiHidden="0" w:uiPriority="61" w:unhideWhenUsed="0"/>
-    <w:lsdException w:name="Light Grid" w:semiHidden="0" w:uiPriority="62" w:unhideWhenUsed="0"/>
-    <w:lsdException w:name="Medium Shading 1" w:semiHidden="0" w:uiPriority="63" w:unhideWhenUsed="0"/>
-    <w:lsdException w:name="Medium Shading 2" w:semiHidden="0" w:uiPriority="64" w:unhideWhenUsed="0"/>
-    <w:lsdException w:name="Medium List 1" w:semiHidden="0" w:uiPriority="65" w:unhideWhenUsed="0"/>
-    <w:lsdException w:name="Medium List 2" w:semiHidden="0" w:uiPriority="66" w:unhideWhenUsed="0"/>
-    <w:lsdException w:name="Medium Grid 1" w:semiHidden="0" w:uiPriority="67" w:unhideWhenUsed="0"/>
-    <w:lsdException w:name="Medium Grid 2" w:semiHidden="0" w:uiPriority="68" w:unhideWhenUsed="0"/>
-    <w:lsdException w:name="Medium Grid 3" w:semiHidden="0" w:uiPriority="69" w:unhideWhenUsed="0"/>
-    <w:lsdException w:name="Dark List" w:semiHidden="0" w:uiPriority="70" w:unhideWhenUsed="0"/>
-    <w:lsdException w:name="Colorful Shading" w:semiHidden="0" w:uiPriority="71" w:unhideWhenUsed="0"/>
-    <w:lsdException w:name="Colorful List" w:semiHidden="0" w:uiPriority="72" w:unhideWhenUsed="0"/>
-    <w:lsdException w:name="Colorful Grid" w:semiHidden="0" w:uiPriority="73" w:unhideWhenUsed="0"/>
-    <w:lsdException w:name="Light Shading Accent 1" w:semiHidden="0" w:uiPriority="60" w:unhideWhenUsed="0"/>
-    <w:lsdException w:name="Light List Accent 1" w:semiHidden="0" w:uiPriority="61" w:unhideWhenUsed="0"/>
-    <w:lsdException w:name="Light Grid Accent 1" w:semiHidden="0" w:uiPriority="62" w:unhideWhenUsed="0"/>
-    <w:lsdException w:name="Medium Shading 1 Accent 1" w:semiHidden="0" w:uiPriority="63" w:unhideWhenUsed="0"/>
-    <w:lsdException w:name="Medium Shading 2 Accent 1" w:semiHidden="0" w:uiPriority="64" w:unhideWhenUsed="0"/>
-    <w:lsdException w:name="Medium List 1 Accent 1" w:semiHidden="0" w:uiPriority="65" w:unhideWhenUsed="0"/>
-    <w:lsdException w:name="Revision" w:unhideWhenUsed="0"/>
-    <w:lsdException w:name="List Paragraph" w:semiHidden="0" w:uiPriority="34" w:unhideWhenUsed="0" w:qFormat="1"/>
-    <w:lsdException w:name="Quote" w:semiHidden="0" w:uiPriority="29" w:unhideWhenUsed="0" w:qFormat="1"/>
-    <w:lsdException w:name="Intense Quote" w:semiHidden="0" w:uiPriority="30" w:unhideWhenUsed="0" w:qFormat="1"/>
-    <w:lsdException w:name="Medium List 2 Accent 1" w:semiHidden="0" w:uiPriority="66" w:unhideWhenUsed="0"/>
-    <w:lsdException w:name="Medium Grid 1 Accent 1" w:semiHidden="0" w:uiPriority="67" w:unhideWhenUsed="0"/>
-    <w:lsdException w:name="Medium Grid 2 Accent 1" w:semiHidden="0" w:uiPriority="68" w:unhideWhenUsed="0"/>
-    <w:lsdException w:name="Medium Grid 3 Accent 1" w:semiHidden="0" w:uiPriority="69" w:unhideWhenUsed="0"/>
-    <w:lsdException w:name="Dark List Accent 1" w:semiHidden="0" w:uiPriority="70" w:unhideWhenUsed="0"/>
-    <w:lsdException w:name="Colorful Shading Accent 1" w:semiHidden="0" w:uiPriority="71" w:unhideWhenUsed="0"/>
-    <w:lsdException w:name="Colorful List Accent 1" w:semiHidden="0" w:uiPriority="72" w:unhideWhenUsed="0"/>
-    <w:lsdException w:name="Colorful Grid Accent 1" w:semiHidden="0" w:uiPriority="73" w:unhideWhenUsed="0"/>
-    <w:lsdException w:name="Light Shading Accent 2" w:semiHidden="0" w:uiPriority="60" w:unhideWhenUsed="0"/>
-    <w:lsdException w:name="Light List Accent 2" w:semiHidden="0" w:uiPriority="61" w:unhideWhenUsed="0"/>
-    <w:lsdException w:name="Light Grid Accent 2" w:semiHidden="0" w:uiPriority="62" w:unhideWhenUsed="0"/>
-    <w:lsdException w:name="Medium Shading 1 Accent 2" w:semiHidden="0" w:uiPriority="63" w:unhideWhenUsed="0"/>
-    <w:lsdException w:name="Medium Shading 2 Accent 2" w:semiHidden="0" w:uiPriority="64" w:unhideWhenUsed="0"/>
-    <w:lsdException w:name="Medium List 1 Accent 2" w:semiHidden="0" w:uiPriority="65" w:unhideWhenUsed="0"/>
-    <w:lsdException w:name="Medium List 2 Accent 2" w:semiHidden="0" w:uiPriority="66" w:unhideWhenUsed="0"/>
-    <w:lsdException w:name="Medium Grid 1 Accent 2" w:semiHidden="0" w:uiPriority="67" w:unhideWhenUsed="0"/>
-    <w:lsdException w:name="Medium Grid 2 Accent 2" w:semiHidden="0" w:uiPriority="68" w:unhideWhenUsed="0"/>
-    <w:lsdException w:name="Medium Grid 3 Accent 2" w:semiHidden="0" w:uiPriority="69" w:unhideWhenUsed="0"/>
-    <w:lsdException w:name="Dark List Accent 2" w:semiHidden="0" w:uiPriority="70" w:unhideWhenUsed="0"/>
-    <w:lsdException w:name="Colorful Shading Accent 2" w:semiHidden="0" w:uiPriority="71" w:unhideWhenUsed="0"/>
-    <w:lsdException w:name="Colorful List Accent 2" w:semiHidden="0" w:uiPriority="72" w:unhideWhenUsed="0"/>
-    <w:lsdException w:name="Colorful Grid Accent 2" w:semiHidden="0" w:uiPriority="73" w:unhideWhenUsed="0"/>
-    <w:lsdException w:name="Light Shading Accent 3" w:semiHidden="0" w:uiPriority="60" w:unhideWhenUsed="0"/>
-    <w:lsdException w:name="Light List Accent 3" w:semiHidden="0" w:uiPriority="61" w:unhideWhenUsed="0"/>
-    <w:lsdException w:name="Light Grid Accent 3" w:semiHidden="0" w:uiPriority="62" w:unhideWhenUsed="0"/>
-    <w:lsdException w:name="Medium Shading 1 Accent 3" w:semiHidden="0" w:uiPriority="63" w:unhideWhenUsed="0"/>
-    <w:lsdException w:name="Medium Shading 2 Accent 3" w:semiHidden="0" w:uiPriority="64" w:unhideWhenUsed="0"/>
-    <w:lsdException w:name="Medium List 1 Accent 3" w:semiHidden="0" w:uiPriority="65" w:unhideWhenUsed="0"/>
-    <w:lsdException w:name="Medium List 2 Accent 3" w:semiHidden="0" w:uiPriority="66" w:unhideWhenUsed="0"/>
-    <w:lsdException w:name="Medium Grid 1 Accent 3" w:semiHidden="0" w:uiPriority="67" w:unhideWhenUsed="0"/>
-    <w:lsdException w:name="Medium Grid 2 Accent 3" w:semiHidden="0" w:uiPriority="68" w:unhideWhenUsed="0"/>
-    <w:lsdException w:name="Medium Grid 3 Accent 3" w:semiHidden="0" w:uiPriority="69" w:unhideWhenUsed="0"/>
-    <w:lsdException w:name="Dark List Accent 3" w:semiHidden="0" w:uiPriority="70" w:unhideWhenUsed="0"/>
-    <w:lsdException w:name="Colorful Shading Accent 3" w:semiHidden="0" w:uiPriority="71" w:unhideWhenUsed="0"/>
-    <w:lsdException w:name="Colorful List Accent 3" w:semiHidden="0" w:uiPriority="72" w:unhideWhenUsed="0"/>
-    <w:lsdException w:name="Colorful Grid Accent 3" w:semiHidden="0" w:uiPriority="73" w:unhideWhenUsed="0"/>
-    <w:lsdException w:name="Light Shading Accent 4" w:semiHidden="0" w:uiPriority="60" w:unhideWhenUsed="0"/>
-    <w:lsdException w:name="Light List Accent 4" w:semiHidden="0" w:uiPriority="61" w:unhideWhenUsed="0"/>
-    <w:lsdException w:name="Light Grid Accent 4" w:semiHidden="0" w:uiPriority="62" w:unhideWhenUsed="0"/>
-    <w:lsdException w:name="Medium Shading 1 Accent 4" w:semiHidden="0" w:uiPriority="63" w:unhideWhenUsed="0"/>
-    <w:lsdException w:name="Medium Shading 2 Accent 4" w:semiHidden="0" w:uiPriority="64" w:unhideWhenUsed="0"/>
-    <w:lsdException w:name="Medium List 1 Accent 4" w:semiHidden="0" w:uiPriority="65" w:unhideWhenUsed="0"/>
-    <w:lsdException w:name="Medium List 2 Accent 4" w:semiHidden="0" w:uiPriority="66" w:unhideWhenUsed="0"/>
-    <w:lsdException w:name="Medium Grid 1 Accent 4" w:semiHidden="0" w:uiPriority="67" w:unhideWhenUsed="0"/>
-    <w:lsdException w:name="Medium Grid 2 Accent 4" w:semiHidden="0" w:uiPriority="68" w:unhideWhenUsed="0"/>
-    <w:lsdException w:name="Medium Grid 3 Accent 4" w:semiHidden="0" w:uiPriority="69" w:unhideWhenUsed="0"/>
-    <w:lsdException w:name="Dark List Accent 4" w:semiHidden="0" w:uiPriority="70" w:unhideWhenUsed="0"/>
-    <w:lsdException w:name="Colorful Shading Accent 4" w:semiHidden="0" w:uiPriority="71" w:unhideWhenUsed="0"/>
-    <w:lsdException w:name="Colorful List Accent 4" w:semiHidden="0" w:uiPriority="72" w:unhideWhenUsed="0"/>
-    <w:lsdException w:name="Colorful Grid Accent 4" w:semiHidden="0" w:uiPriority="73" w:unhideWhenUsed="0"/>
-    <w:lsdException w:name="Light Shading Accent 5" w:semiHidden="0" w:uiPriority="60" w:unhideWhenUsed="0"/>
-    <w:lsdException w:name="Light List Accent 5" w:semiHidden="0" w:uiPriority="61" w:unhideWhenUsed="0"/>
-    <w:lsdException w:name="Light Grid Accent 5" w:semiHidden="0" w:uiPriority="62" w:unhideWhenUsed="0"/>
-    <w:lsdException w:name="Medium Shading 1 Accent 5" w:semiHidden="0" w:uiPriority="63" w:unhideWhenUsed="0"/>
-    <w:lsdException w:name="Medium Shading 2 Accent 5" w:semiHidden="0" w:uiPriority="64" w:unhideWhenUsed="0"/>
-    <w:lsdException w:name="Medium List 1 Accent 5" w:semiHidden="0" w:uiPriority="65" w:unhideWhenUsed="0"/>
-    <w:lsdException w:name="Medium List 2 Accent 5" w:semiHidden="0" w:uiPriority="66" w:unhideWhenUsed="0"/>
-    <w:lsdException w:name="Medium Grid 1 Accent 5" w:semiHidden="0" w:uiPriority="67" w:unhideWhenUsed="0"/>
-    <w:lsdException w:name="Medium Grid 2 Accent 5" w:semiHidden="0" w:uiPriority="68" w:unhideWhenUsed="0"/>
-    <w:lsdException w:name="Medium Grid 3 Accent 5" w:semiHidden="0" w:uiPriority="69" w:unhideWhenUsed="0"/>
-    <w:lsdException w:name="Dark List Accent 5" w:semiHidden="0" w:uiPriority="70" w:unhideWhenUsed="0"/>
-    <w:lsdException w:name="Colorful Shading Accent 5" w:semiHidden="0" w:uiPriority="71" w:unhideWhenUsed="0"/>
-    <w:lsdException w:name="Colorful List Accent 5" w:semiHidden="0" w:uiPriority="72" w:unhideWhenUsed="0"/>
-    <w:lsdException w:name="Colorful Grid Accent 5" w:semiHidden="0" w:uiPriority="73" w:unhideWhenUsed="0"/>
-    <w:lsdException w:name="Light Shading Accent 6" w:semiHidden="0" w:uiPriority="60" w:unhideWhenUsed="0"/>
-    <w:lsdException w:name="Light List Accent 6" w:semiHidden="0" w:uiPriority="61" w:unhideWhenUsed="0"/>
-    <w:lsdException w:name="Light Grid Accent 6" w:semiHidden="0" w:uiPriority="62" w:unhideWhenUsed="0"/>
-    <w:lsdException w:name="Medium Shading 1 Accent 6" w:semiHidden="0" w:uiPriority="63" w:unhideWhenUsed="0"/>
-    <w:lsdException w:name="Medium Shading 2 Accent 6" w:semiHidden="0" w:uiPriority="64" w:unhideWhenUsed="0"/>
-    <w:lsdException w:name="Medium List 1 Accent 6" w:semiHidden="0" w:uiPriority="65" w:unhideWhenUsed="0"/>
-    <w:lsdException w:name="Medium List 2 Accent 6" w:semiHidden="0" w:uiPriority="66" w:unhideWhenUsed="0"/>
-    <w:lsdException w:name="Medium Grid 1 Accent 6" w:semiHidden="0" w:uiPriority="67" w:unhideWhenUsed="0"/>
-    <w:lsdException w:name="Medium Grid 2 Accent 6" w:semiHidden="0" w:uiPriority="68" w:unhideWhenUsed="0"/>
-    <w:lsdException w:name="Medium Grid 3 Accent 6" w:semiHidden="0" w:uiPriority="69" w:unhideWhenUsed="0"/>
-    <w:lsdException w:name="Dark List Accent 6" w:semiHidden="0" w:uiPriority="70" w:unhideWhenUsed="0"/>
-    <w:lsdException w:name="Colorful Shading Accent 6" w:semiHidden="0" w:uiPriority="71" w:unhideWhenUsed="0"/>
-    <w:lsdException w:name="Colorful List Accent 6" w:semiHidden="0" w:uiPriority="72" w:unhideWhenUsed="0"/>
-    <w:lsdException w:name="Colorful Grid Accent 6" w:semiHidden="0" w:uiPriority="73" w:unhideWhenUsed="0"/>
-    <w:lsdException w:name="Subtle Emphasis" w:semiHidden="0" w:uiPriority="19" w:unhideWhenUsed="0" w:qFormat="1"/>
-    <w:lsdException w:name="Intense Emphasis" w:semiHidden="0" w:uiPriority="21" w:unhideWhenUsed="0" w:qFormat="1"/>
-    <w:lsdException w:name="Subtle Reference" w:semiHidden="0" w:uiPriority="31" w:unhideWhenUsed="0" w:qFormat="1"/>
-    <w:lsdException w:name="Intense Reference" w:semiHidden="0" w:uiPriority="32" w:unhideWhenUsed="0" w:qFormat="1"/>
-    <w:lsdException w:name="Book Title" w:semiHidden="0" w:uiPriority="33" w:unhideWhenUsed="0" w:qFormat="1"/>
-    <w:lsdException w:name="Bibliography" w:uiPriority="37"/>
-    <w:lsdException w:name="TOC Heading" w:uiPriority="39" w:qFormat="1"/>
-  </w:latentStyles>
-  <w:style w:type="paragraph" w:default="1" w:styleId="Standard">
-    <w:name w:val="Normal"/>
-    <w:qFormat/>
-  </w:style>
-  <w:style w:type="character" w:default="1" w:styleId="Absatz-Standardschriftart">
-    <w:name w:val="Default Paragraph Font"/>
-    <w:uiPriority w:val="1"/>
-    <w:semiHidden/>
-    <w:unhideWhenUsed/>
-  </w:style>
-  <w:style w:type="table" w:default="1" w:styleId="NormaleTabelle">
-    <w:name w:val="Normal Table"/>
-    <w:uiPriority w:val="99"/>
-    <w:semiHidden/>
-    <w:unhideWhenUsed/>
-    <w:tblPr>
-      <w:tblInd w:w="0" w:type="dxa"/>
-      <w:tblCellMar>
-        <w:top w:w="0" w:type="dxa"/>
-        <w:left w:w="108" w:type="dxa"/>
-        <w:bottom w:w="0" w:type="dxa"/>
-        <w:right w:w="108" w:type="dxa"/>
-      </w:tblCellMar>
-    </w:tblPr>
-  </w:style>
-  <w:style w:type="numbering" w:default="1" w:styleId="KeineListe">
-    <w:name w:val="No List"/>
-    <w:uiPriority w:val="99"/>
-    <w:semiHidden/>
-    <w:unhideWhenUsed/>
-  </w:style>
-  <w:style w:type="paragraph" w:customStyle="1" w:styleId="501121650C9741E9BDD014B28DA3B168">
-    <w:name w:val="501121650C9741E9BDD014B28DA3B168"/>
-    <w:rsid w:val="00575B3D"/>
-  </w:style>
-</w:styles>
-</file>
-
-<file path=word/glossary/webSettings.xml><?xml version="1.0" encoding="utf-8"?>
-<w:webSettings xmlns:mc="http://schemas.openxmlformats.org/markup-compatibility/2006" xmlns:r="http://schemas.openxmlformats.org/officeDocument/2006/relationships" xmlns:w="http://schemas.openxmlformats.org/wordprocessingml/2006/main" xmlns:w14="http://schemas.microsoft.com/office/word/2010/wordml" mc:Ignorable="w14">
-  <w:optimizeForBrowser/>
-  <w:allowPNG/>
-</w:webSettings>
 </file>
 
 <file path=word/theme/theme1.xml><?xml version="1.0" encoding="utf-8"?>
@@ -6090,11 +5905,64 @@
     </b:Author>
     <b:RefOrder>5</b:RefOrder>
   </b:Source>
+  <b:Source>
+    <b:Tag>Wik13</b:Tag>
+    <b:SourceType>InternetSite</b:SourceType>
+    <b:Guid>{8A74EC98-5656-463C-A5E3-B66EA7CA2675}</b:Guid>
+    <b:Author>
+      <b:Author>
+        <b:Corporate>Wikimedia Analytics Team</b:Corporate>
+      </b:Author>
+    </b:Author>
+    <b:Title>Wikimedia Report Card</b:Title>
+    <b:Year>2013</b:Year>
+    <b:Month>Februar</b:Month>
+    <b:Day>2</b:Day>
+    <b:URL>http://reportcard.wmflabs.org/</b:URL>
+    <b:RefOrder>6</b:RefOrder>
+  </b:Source>
+  <b:Source>
+    <b:Tag>Ind11</b:Tag>
+    <b:SourceType>InternetSite</b:SourceType>
+    <b:Guid>{58A43960-D80A-4778-B2C0-A62A9A1D2BFD}</b:Guid>
+    <b:Title>Facebook Surpasses 1 Trillion Pageviews Per Month</b:Title>
+    <b:Year>2011</b:Year>
+    <b:Month>August</b:Month>
+    <b:Day>24</b:Day>
+    <b:URL>http://mashable.com/2011/08/24/facebook-1-trillion-pageviews/</b:URL>
+    <b:Author>
+      <b:Author>
+        <b:NameList>
+          <b:Person>
+            <b:Last>Indvik</b:Last>
+            <b:First>Lauren</b:First>
+          </b:Person>
+        </b:NameList>
+      </b:Author>
+    </b:Author>
+    <b:RefOrder>7</b:RefOrder>
+  </b:Source>
+  <b:Source>
+    <b:Tag>4se13</b:Tag>
+    <b:SourceType>InternetSite</b:SourceType>
+    <b:Guid>{971CB6B7-51BA-4A71-95BF-17CE6DEC6D0C}</b:Guid>
+    <b:Author>
+      <b:Author>
+        <b:Corporate>4seohunt.com</b:Corporate>
+      </b:Author>
+    </b:Author>
+    <b:Title>derstandard.at</b:Title>
+    <b:Year>2013</b:Year>
+    <b:Month>Februar</b:Month>
+    <b:Day>2</b:Day>
+    <b:URL>http://4seohunt.com/www/derstandard.at</b:URL>
+    <b:RefOrder>8</b:RefOrder>
+  </b:Source>
 </b:Sources>
 </file>
 
 <file path=customXml/itemProps1.xml><?xml version="1.0" encoding="utf-8"?>
-<ds:datastoreItem xmlns:ds="http://schemas.openxmlformats.org/officeDocument/2006/customXml" ds:itemID="{D8493FE5-8409-4657-82FA-6496AEA60603}">
+<ds:datastoreItem xmlns:ds="http://schemas.openxmlformats.org/officeDocument/2006/customXml" ds:itemID="{6C2808E9-812E-4CA1-8BBE-064AAFC1B1F3}">
   <ds:schemaRefs>
     <ds:schemaRef ds:uri="http://schemas.openxmlformats.org/officeDocument/2006/bibliography"/>
   </ds:schemaRefs>

</xml_diff>